<commit_message>
x axis error fixed
</commit_message>
<xml_diff>
--- a/Week1-2_basics/HW1_vectorfield_sketch_withaxes.docx
+++ b/Week1-2_basics/HW1_vectorfield_sketch_withaxes.docx
@@ -1910,21 +1910,7 @@
             <w:rStyle w:val="Hyperlink"/>
             <w:rFonts w:eastAsiaTheme="minorEastAsia"/>
           </w:rPr>
-          <w:t>th</w:t>
-        </w:r>
-        <w:r>
-          <w:rPr>
-            <w:rStyle w:val="Hyperlink"/>
-            <w:rFonts w:eastAsiaTheme="minorEastAsia"/>
-          </w:rPr>
-          <w:t>i</w:t>
-        </w:r>
-        <w:r>
-          <w:rPr>
-            <w:rStyle w:val="Hyperlink"/>
-            <w:rFonts w:eastAsiaTheme="minorEastAsia"/>
-          </w:rPr>
-          <w:t>s site</w:t>
+          <w:t>this site</w:t>
         </w:r>
       </w:hyperlink>
       <w:r>
@@ -9527,6 +9513,14 @@
         </w:rPr>
         <w:t xml:space="preserve"> </w:t>
       </w:r>
+      <w:r>
+        <w:rPr>
+          <w:rFonts w:eastAsiaTheme="minorEastAsia"/>
+        </w:rPr>
+        <w:t xml:space="preserve">The convention is to integrate in the ANTI-CLOCKWISE direction. </w:t>
+      </w:r>
+      <w:bookmarkStart w:id="0" w:name="_GoBack"/>
+      <w:bookmarkEnd w:id="0"/>
       <m:oMath>
         <m:r>
           <m:rPr>
@@ -11236,21 +11230,7 @@
             <w:rStyle w:val="Hyperlink"/>
             <w:rFonts w:eastAsiaTheme="minorEastAsia"/>
           </w:rPr>
-          <w:t>he</w:t>
-        </w:r>
-        <w:r>
-          <w:rPr>
-            <w:rStyle w:val="Hyperlink"/>
-            <w:rFonts w:eastAsiaTheme="minorEastAsia"/>
-          </w:rPr>
-          <w:t>r</w:t>
-        </w:r>
-        <w:r>
-          <w:rPr>
-            <w:rStyle w:val="Hyperlink"/>
-            <w:rFonts w:eastAsiaTheme="minorEastAsia"/>
-          </w:rPr>
-          <w:t>e</w:t>
+          <w:t>here</w:t>
         </w:r>
       </w:hyperlink>
       <w:r>
@@ -11439,16 +11419,7 @@
               <w:sz w:val="36"/>
               <w:szCs w:val="36"/>
             </w:rPr>
-            <m:t>/s</m:t>
-          </m:r>
-          <m:r>
-            <w:rPr>
-              <w:rFonts w:ascii="Cambria Math" w:hAnsi="Cambria Math"/>
-              <w:color w:val="7030A0"/>
-              <w:sz w:val="36"/>
-              <w:szCs w:val="36"/>
-            </w:rPr>
-            <m:t>)</m:t>
+            <m:t>/s)</m:t>
           </m:r>
           <m:func>
             <m:funcPr>
@@ -11557,16 +11528,7 @@
               <w:sz w:val="36"/>
               <w:szCs w:val="36"/>
             </w:rPr>
-            <m:t>(</m:t>
-          </m:r>
-          <m:r>
-            <w:rPr>
-              <w:rFonts w:ascii="Cambria Math" w:hAnsi="Cambria Math"/>
-              <w:color w:val="7030A0"/>
-              <w:sz w:val="36"/>
-              <w:szCs w:val="36"/>
-            </w:rPr>
-            <m:t>π</m:t>
+            <m:t>(π</m:t>
           </m:r>
           <m:f>
             <m:fPr>
@@ -11625,19 +11587,7 @@
         <w:rPr>
           <w:rFonts w:eastAsiaTheme="minorEastAsia"/>
         </w:rPr>
-        <w:t>8</w:t>
-      </w:r>
-      <w:r>
-        <w:rPr>
-          <w:rFonts w:eastAsiaTheme="minorEastAsia"/>
-        </w:rPr>
-        <w:t xml:space="preserve">. </w:t>
-      </w:r>
-      <w:r>
-        <w:rPr>
-          <w:rFonts w:eastAsiaTheme="minorEastAsia"/>
-        </w:rPr>
-        <w:t xml:space="preserve">Let’s get a glimpse of the </w:t>
+        <w:t xml:space="preserve">8. Let’s get a glimpse of the </w:t>
       </w:r>
       <w:r>
         <w:rPr>
@@ -11667,13 +11617,7 @@
         <w:rPr>
           <w:rFonts w:eastAsiaTheme="minorEastAsia"/>
         </w:rPr>
-        <w:t xml:space="preserve"> of a scalar field</w:t>
-      </w:r>
-      <w:r>
-        <w:rPr>
-          <w:rFonts w:eastAsiaTheme="minorEastAsia"/>
-        </w:rPr>
-        <w:t xml:space="preserve">. </w:t>
+        <w:t xml:space="preserve"> of a scalar field. </w:t>
       </w:r>
     </w:p>
     <w:p>
@@ -11714,7 +11658,32 @@
         <w:rPr>
           <w:rFonts w:eastAsiaTheme="minorEastAsia"/>
         </w:rPr>
-        <w:t xml:space="preserve"> every 20m</w:t>
+        <w:t xml:space="preserve"> every </w:t>
+      </w:r>
+      <w:r>
+        <w:rPr>
+          <w:rFonts w:eastAsiaTheme="minorEastAsia"/>
+        </w:rPr>
+        <w:t>0.2 x 10</w:t>
+      </w:r>
+      <w:r>
+        <w:rPr>
+          <w:rFonts w:eastAsiaTheme="minorEastAsia"/>
+          <w:vertAlign w:val="superscript"/>
+        </w:rPr>
+        <w:t>7</w:t>
+      </w:r>
+      <w:r>
+        <w:rPr>
+          <w:rFonts w:eastAsiaTheme="minorEastAsia"/>
+        </w:rPr>
+        <w:t xml:space="preserve"> </w:t>
+      </w:r>
+      <w:r>
+        <w:rPr>
+          <w:rFonts w:eastAsiaTheme="minorEastAsia"/>
+        </w:rPr>
+        <w:t>m</w:t>
       </w:r>
       <w:r>
         <w:rPr>
@@ -11870,15 +11839,7 @@
         <w:rPr>
           <w:rFonts w:eastAsiaTheme="minorEastAsia"/>
         </w:rPr>
-        <w:t>Express in words how the Laplacian = second derivative = curvature = concav</w:t>
-      </w:r>
-      <w:bookmarkStart w:id="0" w:name="_GoBack"/>
-      <w:bookmarkEnd w:id="0"/>
-      <w:r>
-        <w:rPr>
-          <w:rFonts w:eastAsiaTheme="minorEastAsia"/>
-        </w:rPr>
-        <w:t xml:space="preserve">ity relates to the original </w:t>
+        <w:t xml:space="preserve">Express in words how the Laplacian = second derivative = curvature = concavity relates to the original </w:t>
       </w:r>
       <m:oMath>
         <m:r>
@@ -12554,6 +12515,7 @@
   <w:style w:type="character" w:default="1" w:styleId="DefaultParagraphFont">
     <w:name w:val="Default Paragraph Font"/>
     <w:uiPriority w:val="1"/>
+    <w:semiHidden/>
     <w:unhideWhenUsed/>
   </w:style>
   <w:style w:type="table" w:default="1" w:styleId="TableNormal">

</xml_diff>

<commit_message>
error in axis labels
</commit_message>
<xml_diff>
--- a/Week1-2_basics/HW1_vectorfield_sketch_withaxes.docx
+++ b/Week1-2_basics/HW1_vectorfield_sketch_withaxes.docx
@@ -2847,14 +2847,11 @@
     <w:p/>
     <w:p>
       <w:r>
-        <w:rPr>
-          <w:noProof/>
-        </w:rPr>
         <w:drawing>
-          <wp:inline distT="0" distB="0" distL="0" distR="0" wp14:anchorId="71A34D5D" wp14:editId="209FA04E">
-            <wp:extent cx="5943600" cy="5156200"/>
-            <wp:effectExtent l="0" t="0" r="0" b="0"/>
-            <wp:docPr id="43" name="Picture 43" descr="Chart, scatter chart&#10;&#10;Description automatically generated"/>
+          <wp:inline distT="0" distB="0" distL="0" distR="0" wp14:anchorId="056A8776" wp14:editId="0BA1EB58">
+            <wp:extent cx="5943600" cy="4895850"/>
+            <wp:effectExtent l="0" t="0" r="0" b="6350"/>
+            <wp:docPr id="2" name="Picture 2"/>
             <wp:cNvGraphicFramePr>
               <a:graphicFrameLocks xmlns:a="http://schemas.openxmlformats.org/drawingml/2006/main" noChangeAspect="1"/>
             </wp:cNvGraphicFramePr>
@@ -2862,7 +2859,7 @@
               <a:graphicData uri="http://schemas.openxmlformats.org/drawingml/2006/picture">
                 <pic:pic xmlns:pic="http://schemas.openxmlformats.org/drawingml/2006/picture">
                   <pic:nvPicPr>
-                    <pic:cNvPr id="43" name="Picture 43" descr="Chart, scatter chart&#10;&#10;Description automatically generated"/>
+                    <pic:cNvPr id="1" name=""/>
                     <pic:cNvPicPr/>
                   </pic:nvPicPr>
                   <pic:blipFill>
@@ -2874,7 +2871,7 @@
                   <pic:spPr>
                     <a:xfrm>
                       <a:off x="0" y="0"/>
-                      <a:ext cx="5943600" cy="5156200"/>
+                      <a:ext cx="5943600" cy="4895850"/>
                     </a:xfrm>
                     <a:prstGeom prst="rect">
                       <a:avLst/>
@@ -3507,14 +3504,11 @@
     <w:p/>
     <w:p>
       <w:r>
-        <w:rPr>
-          <w:noProof/>
-        </w:rPr>
         <w:drawing>
-          <wp:inline distT="0" distB="0" distL="0" distR="0" wp14:anchorId="68810AEC" wp14:editId="6B3F75A5">
-            <wp:extent cx="5943600" cy="5156200"/>
-            <wp:effectExtent l="0" t="0" r="0" b="0"/>
-            <wp:docPr id="1" name="Picture 1" descr="Chart, scatter chart&#10;&#10;Description automatically generated"/>
+          <wp:inline distT="0" distB="0" distL="0" distR="0" wp14:anchorId="5C228CF2" wp14:editId="4C0AF171">
+            <wp:extent cx="5943600" cy="4895850"/>
+            <wp:effectExtent l="0" t="0" r="0" b="6350"/>
+            <wp:docPr id="1" name="Picture 1"/>
             <wp:cNvGraphicFramePr>
               <a:graphicFrameLocks xmlns:a="http://schemas.openxmlformats.org/drawingml/2006/main" noChangeAspect="1"/>
             </wp:cNvGraphicFramePr>
@@ -3522,7 +3516,7 @@
               <a:graphicData uri="http://schemas.openxmlformats.org/drawingml/2006/picture">
                 <pic:pic xmlns:pic="http://schemas.openxmlformats.org/drawingml/2006/picture">
                   <pic:nvPicPr>
-                    <pic:cNvPr id="1" name="Picture 1" descr="Chart, scatter chart&#10;&#10;Description automatically generated"/>
+                    <pic:cNvPr id="1" name=""/>
                     <pic:cNvPicPr/>
                   </pic:nvPicPr>
                   <pic:blipFill>
@@ -3534,7 +3528,7 @@
                   <pic:spPr>
                     <a:xfrm>
                       <a:off x="0" y="0"/>
-                      <a:ext cx="5943600" cy="5156200"/>
+                      <a:ext cx="5943600" cy="4895850"/>
                     </a:xfrm>
                     <a:prstGeom prst="rect">
                       <a:avLst/>
@@ -4177,14 +4171,11 @@
     </w:p>
     <w:p>
       <w:r>
-        <w:rPr>
-          <w:noProof/>
-        </w:rPr>
         <w:drawing>
-          <wp:inline distT="0" distB="0" distL="0" distR="0" wp14:anchorId="677E6458" wp14:editId="76CBC945">
-            <wp:extent cx="5943600" cy="5156200"/>
-            <wp:effectExtent l="0" t="0" r="0" b="0"/>
-            <wp:docPr id="44" name="Picture 44"/>
+          <wp:inline distT="0" distB="0" distL="0" distR="0" wp14:anchorId="6B106DEB" wp14:editId="620F81D7">
+            <wp:extent cx="5943600" cy="4895850"/>
+            <wp:effectExtent l="0" t="0" r="0" b="6350"/>
+            <wp:docPr id="4" name="Picture 4"/>
             <wp:cNvGraphicFramePr>
               <a:graphicFrameLocks xmlns:a="http://schemas.openxmlformats.org/drawingml/2006/main" noChangeAspect="1"/>
             </wp:cNvGraphicFramePr>
@@ -4204,7 +4195,7 @@
                   <pic:spPr>
                     <a:xfrm>
                       <a:off x="0" y="0"/>
-                      <a:ext cx="5943600" cy="5156200"/>
+                      <a:ext cx="5943600" cy="4895850"/>
                     </a:xfrm>
                     <a:prstGeom prst="rect">
                       <a:avLst/>
@@ -5273,14 +5264,13 @@
       <w:r>
         <w:rPr>
           <w:rFonts w:eastAsiaTheme="minorEastAsia"/>
-          <w:noProof/>
         </w:rPr>
         <w:lastRenderedPageBreak/>
         <w:drawing>
-          <wp:inline distT="0" distB="0" distL="0" distR="0" wp14:anchorId="31234570" wp14:editId="7C0399BB">
-            <wp:extent cx="5943600" cy="3742690"/>
-            <wp:effectExtent l="0" t="0" r="0" b="3810"/>
-            <wp:docPr id="45" name="Picture 45" descr="A picture containing text, whiteboard&#10;&#10;Description automatically generated"/>
+          <wp:inline distT="0" distB="0" distL="0" distR="0" wp14:anchorId="176A3CFB" wp14:editId="269172DC">
+            <wp:extent cx="5943600" cy="4116705"/>
+            <wp:effectExtent l="0" t="0" r="0" b="0"/>
+            <wp:docPr id="6" name="Picture 6"/>
             <wp:cNvGraphicFramePr>
               <a:graphicFrameLocks xmlns:a="http://schemas.openxmlformats.org/drawingml/2006/main" noChangeAspect="1"/>
             </wp:cNvGraphicFramePr>
@@ -5288,7 +5278,7 @@
               <a:graphicData uri="http://schemas.openxmlformats.org/drawingml/2006/picture">
                 <pic:pic xmlns:pic="http://schemas.openxmlformats.org/drawingml/2006/picture">
                   <pic:nvPicPr>
-                    <pic:cNvPr id="45" name="Picture 45" descr="A picture containing text, whiteboard&#10;&#10;Description automatically generated"/>
+                    <pic:cNvPr id="1" name=""/>
                     <pic:cNvPicPr/>
                   </pic:nvPicPr>
                   <pic:blipFill>
@@ -5300,7 +5290,7 @@
                   <pic:spPr>
                     <a:xfrm>
                       <a:off x="0" y="0"/>
-                      <a:ext cx="5943600" cy="3742690"/>
+                      <a:ext cx="5943600" cy="4116705"/>
                     </a:xfrm>
                     <a:prstGeom prst="rect">
                       <a:avLst/>
@@ -5312,6 +5302,8 @@
           </wp:inline>
         </w:drawing>
       </w:r>
+      <w:bookmarkStart w:id="0" w:name="_GoBack"/>
+      <w:bookmarkEnd w:id="0"/>
     </w:p>
     <w:p>
       <w:pPr>
@@ -6247,7 +6239,6 @@
         <w:rPr>
           <w:rFonts w:eastAsiaTheme="minorEastAsia"/>
         </w:rPr>
-        <w:lastRenderedPageBreak/>
         <w:t xml:space="preserve">d. What </w:t>
       </w:r>
       <w:r>
@@ -9519,8 +9510,6 @@
         </w:rPr>
         <w:t xml:space="preserve">The convention is to integrate in the ANTI-CLOCKWISE direction. </w:t>
       </w:r>
-      <w:bookmarkStart w:id="0" w:name="_GoBack"/>
-      <w:bookmarkEnd w:id="0"/>
       <m:oMath>
         <m:r>
           <m:rPr>
@@ -11873,13 +11862,13 @@
       </w:pPr>
       <w:r>
         <w:rPr>
-          <w:noProof/>
+          <w:rFonts w:eastAsiaTheme="minorEastAsia"/>
         </w:rPr>
         <w:drawing>
-          <wp:inline distT="0" distB="0" distL="0" distR="0" wp14:anchorId="76971E0D" wp14:editId="7E1F9484">
-            <wp:extent cx="5943600" cy="5156200"/>
-            <wp:effectExtent l="0" t="0" r="0" b="0"/>
-            <wp:docPr id="3" name="Picture 3"/>
+          <wp:inline distT="0" distB="0" distL="0" distR="0" wp14:anchorId="057B7D6C" wp14:editId="5527EA96">
+            <wp:extent cx="5943600" cy="4895850"/>
+            <wp:effectExtent l="0" t="0" r="0" b="6350"/>
+            <wp:docPr id="5" name="Picture 5"/>
             <wp:cNvGraphicFramePr>
               <a:graphicFrameLocks xmlns:a="http://schemas.openxmlformats.org/drawingml/2006/main" noChangeAspect="1"/>
             </wp:cNvGraphicFramePr>
@@ -11899,7 +11888,7 @@
                   <pic:spPr>
                     <a:xfrm>
                       <a:off x="0" y="0"/>
-                      <a:ext cx="5943600" cy="5156200"/>
+                      <a:ext cx="5943600" cy="4895850"/>
                     </a:xfrm>
                     <a:prstGeom prst="rect">
                       <a:avLst/>

</xml_diff>

<commit_message>
Added post-Laborday (StuffinSpace problems) lecture
</commit_message>
<xml_diff>
--- a/Week1-2_basics/HW1_vectorfield_sketch_withaxes.docx
+++ b/Week1-2_basics/HW1_vectorfield_sketch_withaxes.docx
@@ -1,6 +1,6 @@
 
 <file path=word/document.xml><?xml version="1.0" encoding="utf-8"?>
-<w:document xmlns:wpc="http://schemas.microsoft.com/office/word/2010/wordprocessingCanvas" xmlns:cx="http://schemas.microsoft.com/office/drawing/2014/chartex" xmlns:cx1="http://schemas.microsoft.com/office/drawing/2015/9/8/chartex" xmlns:cx2="http://schemas.microsoft.com/office/drawing/2015/10/21/chartex" xmlns:cx3="http://schemas.microsoft.com/office/drawing/2016/5/9/chartex" xmlns:cx4="http://schemas.microsoft.com/office/drawing/2016/5/10/chartex" xmlns:cx5="http://schemas.microsoft.com/office/drawing/2016/5/11/chartex" xmlns:cx6="http://schemas.microsoft.com/office/drawing/2016/5/12/chartex" xmlns:cx7="http://schemas.microsoft.com/office/drawing/2016/5/13/chartex" xmlns:cx8="http://schemas.microsoft.com/office/drawing/2016/5/14/chartex" xmlns:mc="http://schemas.openxmlformats.org/markup-compatibility/2006" xmlns:aink="http://schemas.microsoft.com/office/drawing/2016/ink" xmlns:am3d="http://schemas.microsoft.com/office/drawing/2017/model3d" xmlns:o="urn:schemas-microsoft-com:office:office" xmlns:r="http://schemas.openxmlformats.org/officeDocument/2006/relationships" xmlns:m="http://schemas.openxmlformats.org/officeDocument/2006/math" xmlns:v="urn:schemas-microsoft-com:vml" xmlns:wp14="http://schemas.microsoft.com/office/word/2010/wordprocessingDrawing" xmlns:wp="http://schemas.openxmlformats.org/drawingml/2006/wordprocessingDrawing" xmlns:w10="urn:schemas-microsoft-com:office:word" xmlns:w="http://schemas.openxmlformats.org/wordprocessingml/2006/main" xmlns:w14="http://schemas.microsoft.com/office/word/2010/wordml" xmlns:w15="http://schemas.microsoft.com/office/word/2012/wordml" xmlns:w16cid="http://schemas.microsoft.com/office/word/2016/wordml/cid" xmlns:w16se="http://schemas.microsoft.com/office/word/2015/wordml/symex" xmlns:wpg="http://schemas.microsoft.com/office/word/2010/wordprocessingGroup" xmlns:wpi="http://schemas.microsoft.com/office/word/2010/wordprocessingInk" xmlns:wne="http://schemas.microsoft.com/office/word/2006/wordml" xmlns:wps="http://schemas.microsoft.com/office/word/2010/wordprocessingShape" mc:Ignorable="w14 w15 w16se w16cid wp14">
+<w:document xmlns:wpc="http://schemas.microsoft.com/office/word/2010/wordprocessingCanvas" xmlns:cx="http://schemas.microsoft.com/office/drawing/2014/chartex" xmlns:cx1="http://schemas.microsoft.com/office/drawing/2015/9/8/chartex" xmlns:cx2="http://schemas.microsoft.com/office/drawing/2015/10/21/chartex" xmlns:cx3="http://schemas.microsoft.com/office/drawing/2016/5/9/chartex" xmlns:cx4="http://schemas.microsoft.com/office/drawing/2016/5/10/chartex" xmlns:cx5="http://schemas.microsoft.com/office/drawing/2016/5/11/chartex" xmlns:cx6="http://schemas.microsoft.com/office/drawing/2016/5/12/chartex" xmlns:cx7="http://schemas.microsoft.com/office/drawing/2016/5/13/chartex" xmlns:cx8="http://schemas.microsoft.com/office/drawing/2016/5/14/chartex" xmlns:mc="http://schemas.openxmlformats.org/markup-compatibility/2006" xmlns:aink="http://schemas.microsoft.com/office/drawing/2016/ink" xmlns:am3d="http://schemas.microsoft.com/office/drawing/2017/model3d" xmlns:o="urn:schemas-microsoft-com:office:office" xmlns:oel="http://schemas.microsoft.com/office/2019/extlst" xmlns:r="http://schemas.openxmlformats.org/officeDocument/2006/relationships" xmlns:m="http://schemas.openxmlformats.org/officeDocument/2006/math" xmlns:v="urn:schemas-microsoft-com:vml" xmlns:wp14="http://schemas.microsoft.com/office/word/2010/wordprocessingDrawing" xmlns:wp="http://schemas.openxmlformats.org/drawingml/2006/wordprocessingDrawing" xmlns:w10="urn:schemas-microsoft-com:office:word" xmlns:w="http://schemas.openxmlformats.org/wordprocessingml/2006/main" xmlns:w14="http://schemas.microsoft.com/office/word/2010/wordml" xmlns:w15="http://schemas.microsoft.com/office/word/2012/wordml" xmlns:w16cex="http://schemas.microsoft.com/office/word/2018/wordml/cex" xmlns:w16cid="http://schemas.microsoft.com/office/word/2016/wordml/cid" xmlns:w16="http://schemas.microsoft.com/office/word/2018/wordml" xmlns:w16sdtdh="http://schemas.microsoft.com/office/word/2020/wordml/sdtdatahash" xmlns:w16se="http://schemas.microsoft.com/office/word/2015/wordml/symex" xmlns:wpg="http://schemas.microsoft.com/office/word/2010/wordprocessingGroup" xmlns:wpi="http://schemas.microsoft.com/office/word/2010/wordprocessingInk" xmlns:wne="http://schemas.microsoft.com/office/word/2006/wordml" xmlns:wps="http://schemas.microsoft.com/office/word/2010/wordprocessingShape" mc:Ignorable="w14 w15 w16se w16cid w16 w16cex w16sdtdh wp14">
   <w:body>
     <w:p>
       <w:pPr>
@@ -2847,6 +2847,9 @@
     <w:p/>
     <w:p>
       <w:r>
+        <w:rPr>
+          <w:noProof/>
+        </w:rPr>
         <w:drawing>
           <wp:inline distT="0" distB="0" distL="0" distR="0" wp14:anchorId="056A8776" wp14:editId="0BA1EB58">
             <wp:extent cx="5943600" cy="4895850"/>
@@ -3504,6 +3507,9 @@
     <w:p/>
     <w:p>
       <w:r>
+        <w:rPr>
+          <w:noProof/>
+        </w:rPr>
         <w:drawing>
           <wp:inline distT="0" distB="0" distL="0" distR="0" wp14:anchorId="5C228CF2" wp14:editId="4C0AF171">
             <wp:extent cx="5943600" cy="4895850"/>
@@ -4171,6 +4177,9 @@
     </w:p>
     <w:p>
       <w:r>
+        <w:rPr>
+          <w:noProof/>
+        </w:rPr>
         <w:drawing>
           <wp:inline distT="0" distB="0" distL="0" distR="0" wp14:anchorId="6B106DEB" wp14:editId="620F81D7">
             <wp:extent cx="5943600" cy="4895850"/>
@@ -5264,6 +5273,7 @@
       <w:r>
         <w:rPr>
           <w:rFonts w:eastAsiaTheme="minorEastAsia"/>
+          <w:noProof/>
         </w:rPr>
         <w:lastRenderedPageBreak/>
         <w:drawing>
@@ -5302,8 +5312,6 @@
           </wp:inline>
         </w:drawing>
       </w:r>
-      <w:bookmarkStart w:id="0" w:name="_GoBack"/>
-      <w:bookmarkEnd w:id="0"/>
     </w:p>
     <w:p>
       <w:pPr>
@@ -11253,7 +11261,19 @@
         <w:rPr>
           <w:rFonts w:eastAsiaTheme="minorEastAsia"/>
         </w:rPr>
-        <w:t>, and the curl you calculated in problem 5d. above</w:t>
+        <w:t>, and the curl you calculated in problem 5</w:t>
+      </w:r>
+      <w:r>
+        <w:rPr>
+          <w:rFonts w:eastAsiaTheme="minorEastAsia"/>
+        </w:rPr>
+        <w:t>c</w:t>
+      </w:r>
+      <w:r>
+        <w:rPr>
+          <w:rFonts w:eastAsiaTheme="minorEastAsia"/>
+        </w:rPr>
+        <w:t>. above</w:t>
       </w:r>
       <w:r>
         <w:rPr>
@@ -11863,6 +11883,7 @@
       <w:r>
         <w:rPr>
           <w:rFonts w:eastAsiaTheme="minorEastAsia"/>
+          <w:noProof/>
         </w:rPr>
         <w:drawing>
           <wp:inline distT="0" distB="0" distL="0" distR="0" wp14:anchorId="057B7D6C" wp14:editId="5527EA96">
@@ -11919,7 +11940,7 @@
 </file>
 
 <file path=word/numbering.xml><?xml version="1.0" encoding="utf-8"?>
-<w:numbering xmlns:wpc="http://schemas.microsoft.com/office/word/2010/wordprocessingCanvas" xmlns:cx="http://schemas.microsoft.com/office/drawing/2014/chartex" xmlns:cx1="http://schemas.microsoft.com/office/drawing/2015/9/8/chartex" xmlns:cx2="http://schemas.microsoft.com/office/drawing/2015/10/21/chartex" xmlns:cx3="http://schemas.microsoft.com/office/drawing/2016/5/9/chartex" xmlns:cx4="http://schemas.microsoft.com/office/drawing/2016/5/10/chartex" xmlns:cx5="http://schemas.microsoft.com/office/drawing/2016/5/11/chartex" xmlns:cx6="http://schemas.microsoft.com/office/drawing/2016/5/12/chartex" xmlns:cx7="http://schemas.microsoft.com/office/drawing/2016/5/13/chartex" xmlns:cx8="http://schemas.microsoft.com/office/drawing/2016/5/14/chartex" xmlns:mc="http://schemas.openxmlformats.org/markup-compatibility/2006" xmlns:aink="http://schemas.microsoft.com/office/drawing/2016/ink" xmlns:am3d="http://schemas.microsoft.com/office/drawing/2017/model3d" xmlns:o="urn:schemas-microsoft-com:office:office" xmlns:r="http://schemas.openxmlformats.org/officeDocument/2006/relationships" xmlns:m="http://schemas.openxmlformats.org/officeDocument/2006/math" xmlns:v="urn:schemas-microsoft-com:vml" xmlns:wp14="http://schemas.microsoft.com/office/word/2010/wordprocessingDrawing" xmlns:wp="http://schemas.openxmlformats.org/drawingml/2006/wordprocessingDrawing" xmlns:w10="urn:schemas-microsoft-com:office:word" xmlns:w="http://schemas.openxmlformats.org/wordprocessingml/2006/main" xmlns:w14="http://schemas.microsoft.com/office/word/2010/wordml" xmlns:w15="http://schemas.microsoft.com/office/word/2012/wordml" xmlns:w16cid="http://schemas.microsoft.com/office/word/2016/wordml/cid" xmlns:w16se="http://schemas.microsoft.com/office/word/2015/wordml/symex" xmlns:wpg="http://schemas.microsoft.com/office/word/2010/wordprocessingGroup" xmlns:wpi="http://schemas.microsoft.com/office/word/2010/wordprocessingInk" xmlns:wne="http://schemas.microsoft.com/office/word/2006/wordml" xmlns:wps="http://schemas.microsoft.com/office/word/2010/wordprocessingShape" mc:Ignorable="w14 w15 w16se w16cid wp14">
+<w:numbering xmlns:wpc="http://schemas.microsoft.com/office/word/2010/wordprocessingCanvas" xmlns:cx="http://schemas.microsoft.com/office/drawing/2014/chartex" xmlns:cx1="http://schemas.microsoft.com/office/drawing/2015/9/8/chartex" xmlns:cx2="http://schemas.microsoft.com/office/drawing/2015/10/21/chartex" xmlns:cx3="http://schemas.microsoft.com/office/drawing/2016/5/9/chartex" xmlns:cx4="http://schemas.microsoft.com/office/drawing/2016/5/10/chartex" xmlns:cx5="http://schemas.microsoft.com/office/drawing/2016/5/11/chartex" xmlns:cx6="http://schemas.microsoft.com/office/drawing/2016/5/12/chartex" xmlns:cx7="http://schemas.microsoft.com/office/drawing/2016/5/13/chartex" xmlns:cx8="http://schemas.microsoft.com/office/drawing/2016/5/14/chartex" xmlns:mc="http://schemas.openxmlformats.org/markup-compatibility/2006" xmlns:aink="http://schemas.microsoft.com/office/drawing/2016/ink" xmlns:am3d="http://schemas.microsoft.com/office/drawing/2017/model3d" xmlns:o="urn:schemas-microsoft-com:office:office" xmlns:oel="http://schemas.microsoft.com/office/2019/extlst" xmlns:r="http://schemas.openxmlformats.org/officeDocument/2006/relationships" xmlns:m="http://schemas.openxmlformats.org/officeDocument/2006/math" xmlns:v="urn:schemas-microsoft-com:vml" xmlns:wp14="http://schemas.microsoft.com/office/word/2010/wordprocessingDrawing" xmlns:wp="http://schemas.openxmlformats.org/drawingml/2006/wordprocessingDrawing" xmlns:w10="urn:schemas-microsoft-com:office:word" xmlns:w="http://schemas.openxmlformats.org/wordprocessingml/2006/main" xmlns:w14="http://schemas.microsoft.com/office/word/2010/wordml" xmlns:w15="http://schemas.microsoft.com/office/word/2012/wordml" xmlns:w16cex="http://schemas.microsoft.com/office/word/2018/wordml/cex" xmlns:w16cid="http://schemas.microsoft.com/office/word/2016/wordml/cid" xmlns:w16="http://schemas.microsoft.com/office/word/2018/wordml" xmlns:w16sdtdh="http://schemas.microsoft.com/office/word/2020/wordml/sdtdatahash" xmlns:w16se="http://schemas.microsoft.com/office/word/2015/wordml/symex" xmlns:wpg="http://schemas.microsoft.com/office/word/2010/wordprocessingGroup" xmlns:wpi="http://schemas.microsoft.com/office/word/2010/wordprocessingInk" xmlns:wne="http://schemas.microsoft.com/office/word/2006/wordml" xmlns:wps="http://schemas.microsoft.com/office/word/2010/wordprocessingShape" mc:Ignorable="w14 w15 w16se w16cid w16 w16cex w16sdtdh wp14">
   <w:abstractNum w:abstractNumId="0" w15:restartNumberingAfterBreak="0">
     <w:nsid w:val="17583E53"/>
     <w:multiLevelType w:val="hybridMultilevel"/>
@@ -12098,17 +12119,17 @@
       </w:pPr>
     </w:lvl>
   </w:abstractNum>
-  <w:num w:numId="1">
+  <w:num w:numId="1" w16cid:durableId="1726642740">
     <w:abstractNumId w:val="0"/>
   </w:num>
-  <w:num w:numId="2">
+  <w:num w:numId="2" w16cid:durableId="635646664">
     <w:abstractNumId w:val="1"/>
   </w:num>
 </w:numbering>
 </file>
 
 <file path=word/styles.xml><?xml version="1.0" encoding="utf-8"?>
-<w:styles xmlns:mc="http://schemas.openxmlformats.org/markup-compatibility/2006" xmlns:r="http://schemas.openxmlformats.org/officeDocument/2006/relationships" xmlns:w="http://schemas.openxmlformats.org/wordprocessingml/2006/main" xmlns:w14="http://schemas.microsoft.com/office/word/2010/wordml" xmlns:w15="http://schemas.microsoft.com/office/word/2012/wordml" xmlns:w16cid="http://schemas.microsoft.com/office/word/2016/wordml/cid" xmlns:w16se="http://schemas.microsoft.com/office/word/2015/wordml/symex" mc:Ignorable="w14 w15 w16se w16cid">
+<w:styles xmlns:mc="http://schemas.openxmlformats.org/markup-compatibility/2006" xmlns:r="http://schemas.openxmlformats.org/officeDocument/2006/relationships" xmlns:w="http://schemas.openxmlformats.org/wordprocessingml/2006/main" xmlns:w14="http://schemas.microsoft.com/office/word/2010/wordml" xmlns:w15="http://schemas.microsoft.com/office/word/2012/wordml" xmlns:w16cex="http://schemas.microsoft.com/office/word/2018/wordml/cex" xmlns:w16cid="http://schemas.microsoft.com/office/word/2016/wordml/cid" xmlns:w16="http://schemas.microsoft.com/office/word/2018/wordml" xmlns:w16sdtdh="http://schemas.microsoft.com/office/word/2020/wordml/sdtdatahash" xmlns:w16se="http://schemas.microsoft.com/office/word/2015/wordml/symex" mc:Ignorable="w14 w15 w16se w16cid w16 w16cex w16sdtdh">
   <w:docDefaults>
     <w:rPrDefault>
       <w:rPr>
@@ -12120,7 +12141,7 @@
     </w:rPrDefault>
     <w:pPrDefault/>
   </w:docDefaults>
-  <w:latentStyles w:defLockedState="0" w:defUIPriority="99" w:defSemiHidden="0" w:defUnhideWhenUsed="0" w:defQFormat="0" w:count="375">
+  <w:latentStyles w:defLockedState="0" w:defUIPriority="99" w:defSemiHidden="0" w:defUnhideWhenUsed="0" w:defQFormat="0" w:count="376">
     <w:lsdException w:name="Normal" w:uiPriority="0" w:qFormat="1"/>
     <w:lsdException w:name="heading 1" w:uiPriority="9" w:qFormat="1"/>
     <w:lsdException w:name="heading 2" w:semiHidden="1" w:uiPriority="9" w:unhideWhenUsed="1" w:qFormat="1"/>
@@ -12226,7 +12247,6 @@
     <w:lsdException w:name="HTML Sample" w:semiHidden="1" w:unhideWhenUsed="1"/>
     <w:lsdException w:name="HTML Typewriter" w:semiHidden="1" w:unhideWhenUsed="1"/>
     <w:lsdException w:name="HTML Variable" w:semiHidden="1" w:unhideWhenUsed="1"/>
-    <w:lsdException w:name="Normal Table" w:semiHidden="1" w:unhideWhenUsed="1"/>
     <w:lsdException w:name="annotation subject" w:semiHidden="1" w:unhideWhenUsed="1"/>
     <w:lsdException w:name="No List" w:semiHidden="1" w:unhideWhenUsed="1"/>
     <w:lsdException w:name="Outline List 1" w:semiHidden="1" w:unhideWhenUsed="1"/>
@@ -12273,10 +12293,8 @@
     <w:lsdException w:name="Table Subtle 2" w:semiHidden="1" w:unhideWhenUsed="1"/>
     <w:lsdException w:name="Table Web 1" w:semiHidden="1" w:unhideWhenUsed="1"/>
     <w:lsdException w:name="Table Web 2" w:semiHidden="1" w:unhideWhenUsed="1"/>
-    <w:lsdException w:name="Table Web 3" w:semiHidden="1" w:unhideWhenUsed="1"/>
     <w:lsdException w:name="Balloon Text" w:semiHidden="1" w:unhideWhenUsed="1"/>
     <w:lsdException w:name="Table Grid" w:uiPriority="0"/>
-    <w:lsdException w:name="Table Theme" w:semiHidden="1" w:unhideWhenUsed="1"/>
     <w:lsdException w:name="Placeholder Text" w:semiHidden="1"/>
     <w:lsdException w:name="No Spacing" w:uiPriority="1" w:qFormat="1"/>
     <w:lsdException w:name="Light Shading" w:uiPriority="60"/>
@@ -12496,6 +12514,7 @@
     <w:lsdException w:name="Smart Hyperlink" w:semiHidden="1" w:unhideWhenUsed="1"/>
     <w:lsdException w:name="Hashtag" w:semiHidden="1" w:unhideWhenUsed="1"/>
     <w:lsdException w:name="Unresolved Mention" w:semiHidden="1" w:unhideWhenUsed="1"/>
+    <w:lsdException w:name="Smart Link" w:semiHidden="1" w:unhideWhenUsed="1"/>
   </w:latentStyles>
   <w:style w:type="paragraph" w:default="1" w:styleId="Normal">
     <w:name w:val="Normal"/>

</xml_diff>